<commit_message>
cahier des charges + script
</commit_message>
<xml_diff>
--- a/Cahier des charges.docx
+++ b/Cahier des charges.docx
@@ -79,6 +79,24 @@
           <w:sz w:val="24"/>
         </w:rPr>
         <w:t xml:space="preserve">Projet de réalisation d’une application multicouche, permettant le suivis d’une ligne de production. L’application aura une interface visuelle, facilement compréhensible ainsi qu’une partie fonctionnelle permettant d’interagir à différents niveaux sur la ligne de production. Un aspect d’analyse sera apporté afin d’étudier et suivre le déroulement de l’activité (à l’aide de graphique, rafraichi momentanément). Différents indicateurs seront pris en compte pour le suivis (Luminosité, sonorité, Température) et la sécurité. </w:t>
+      </w:r>
+      <w:r>
+        <w:rPr>
+          <w:rFonts w:asciiTheme="majorHAnsi" w:hAnsiTheme="majorHAnsi" w:cstheme="majorHAnsi"/>
+          <w:color w:val="000000" w:themeColor="text1"/>
+          <w:sz w:val="24"/>
+        </w:rPr>
+        <w:t xml:space="preserve">Un aspect de connexion permet une interaction différente avec l’application suivant </w:t>
+      </w:r>
+      <w:bookmarkStart w:id="0" w:name="_GoBack"/>
+      <w:bookmarkEnd w:id="0"/>
+      <w:r>
+        <w:rPr>
+          <w:rFonts w:asciiTheme="majorHAnsi" w:hAnsiTheme="majorHAnsi" w:cstheme="majorHAnsi"/>
+          <w:color w:val="000000" w:themeColor="text1"/>
+          <w:sz w:val="24"/>
+        </w:rPr>
+        <w:t xml:space="preserve">un rôle donné. </w:t>
       </w:r>
     </w:p>
     <w:p>
@@ -287,7 +305,23 @@
           <w:color w:val="000000" w:themeColor="text1"/>
           <w:sz w:val="24"/>
         </w:rPr>
-        <w:t xml:space="preserve"> Sélection distinct du capteur d’analyse. </w:t>
+        <w:t xml:space="preserve"> Sélection distinct du capteur d’analyse</w:t>
+      </w:r>
+      <w:r>
+        <w:rPr>
+          <w:rFonts w:asciiTheme="majorHAnsi" w:hAnsiTheme="majorHAnsi" w:cstheme="majorHAnsi"/>
+          <w:color w:val="000000" w:themeColor="text1"/>
+          <w:sz w:val="24"/>
+        </w:rPr>
+        <w:t xml:space="preserve"> (Température / Son / Lumière)</w:t>
+      </w:r>
+      <w:r>
+        <w:rPr>
+          <w:rFonts w:asciiTheme="majorHAnsi" w:hAnsiTheme="majorHAnsi" w:cstheme="majorHAnsi"/>
+          <w:color w:val="000000" w:themeColor="text1"/>
+          <w:sz w:val="24"/>
+        </w:rPr>
+        <w:t xml:space="preserve">. </w:t>
       </w:r>
     </w:p>
     <w:p>
@@ -391,7 +425,23 @@
           <w:color w:val="000000" w:themeColor="text1"/>
           <w:sz w:val="24"/>
         </w:rPr>
-        <w:t xml:space="preserve"> directement la partie </w:t>
+        <w:t xml:space="preserve"> directement la partie</w:t>
+      </w:r>
+      <w:r>
+        <w:rPr>
+          <w:rFonts w:asciiTheme="majorHAnsi" w:hAnsiTheme="majorHAnsi" w:cstheme="majorHAnsi"/>
+          <w:color w:val="000000" w:themeColor="text1"/>
+          <w:sz w:val="24"/>
+        </w:rPr>
+        <w:t xml:space="preserve"> de la production</w:t>
+      </w:r>
+      <w:r>
+        <w:rPr>
+          <w:rFonts w:asciiTheme="majorHAnsi" w:hAnsiTheme="majorHAnsi" w:cstheme="majorHAnsi"/>
+          <w:color w:val="000000" w:themeColor="text1"/>
+          <w:sz w:val="24"/>
+        </w:rPr>
+        <w:t xml:space="preserve"> </w:t>
       </w:r>
       <w:r>
         <w:rPr>
@@ -489,7 +539,15 @@
           <w:color w:val="000000" w:themeColor="text1"/>
           <w:sz w:val="24"/>
         </w:rPr>
-        <w:t>Une page permettant d’analysé la partie souhaitée.</w:t>
+        <w:t xml:space="preserve">Une page permettant d’analysé la partie </w:t>
+      </w:r>
+      <w:r>
+        <w:rPr>
+          <w:rFonts w:asciiTheme="majorHAnsi" w:hAnsiTheme="majorHAnsi" w:cstheme="majorHAnsi"/>
+          <w:color w:val="000000" w:themeColor="text1"/>
+          <w:sz w:val="24"/>
+        </w:rPr>
+        <w:t>de la production souhaitée.</w:t>
       </w:r>
     </w:p>
     <w:p>
@@ -524,6 +582,14 @@
         </w:rPr>
         <w:t xml:space="preserve">Une interface de connexion et d’inscription permettant soit de se connecter à l’application, soit de se s’inscrire si nous ne sommes pas déjà inscrits. </w:t>
       </w:r>
+      <w:r>
+        <w:rPr>
+          <w:rFonts w:asciiTheme="majorHAnsi" w:hAnsiTheme="majorHAnsi" w:cstheme="majorHAnsi"/>
+          <w:color w:val="000000" w:themeColor="text1"/>
+          <w:sz w:val="24"/>
+        </w:rPr>
+        <w:t xml:space="preserve">Deux profiles pourront interagir avec l’application, les agents de production ainsi que les administrateurs. </w:t>
+      </w:r>
     </w:p>
     <w:p>
       <w:pPr>
@@ -637,17 +703,7 @@
           <w:color w:val="000000" w:themeColor="text1"/>
           <w:sz w:val="24"/>
         </w:rPr>
-        <w:t>Intelige</w:t>
-      </w:r>
-      <w:bookmarkStart w:id="0" w:name="_GoBack"/>
-      <w:bookmarkEnd w:id="0"/>
-      <w:r>
-        <w:rPr>
-          <w:rFonts w:asciiTheme="majorHAnsi" w:hAnsiTheme="majorHAnsi" w:cstheme="majorHAnsi"/>
-          <w:color w:val="000000" w:themeColor="text1"/>
-          <w:sz w:val="24"/>
-        </w:rPr>
-        <w:t>ncie</w:t>
+        <w:t>Inteligencie</w:t>
       </w:r>
       <w:proofErr w:type="spellEnd"/>
       <w:r>

</xml_diff>